<commit_message>
Base finale ug16 d04
</commit_message>
<xml_diff>
--- a/Support/sources/Nouveautés 4x.docx
+++ b/Support/sources/Nouveautés 4x.docx
@@ -12,8 +12,6 @@
           <w:szCs w:val="22"/>
         </w:rPr>
       </w:pPr>
-      <w:proofErr w:type="spellStart"/>
-      <w:proofErr w:type="gramStart"/>
       <w:r>
         <w:rPr>
           <w:rFonts w:ascii="Times New Roman" w:hAnsi="Times New Roman" w:cs="Times New Roman"/>
@@ -21,18 +19,7 @@
           <w:sz w:val="22"/>
           <w:szCs w:val="22"/>
         </w:rPr>
-        <w:t>duct’air</w:t>
-      </w:r>
-      <w:proofErr w:type="spellEnd"/>
-      <w:proofErr w:type="gramEnd"/>
-      <w:r>
-        <w:rPr>
-          <w:rFonts w:ascii="Times New Roman" w:hAnsi="Times New Roman" w:cs="Times New Roman"/>
-          <w:color w:val="4C94D8" w:themeColor="text2" w:themeTint="80"/>
-          <w:sz w:val="22"/>
-          <w:szCs w:val="22"/>
-        </w:rPr>
-        <w:t xml:space="preserve"> version 4.x</w:t>
+        <w:t>duct’air version 4.x</w:t>
       </w:r>
     </w:p>
     <w:p>
@@ -103,7 +90,7 @@
           <w:sz w:val="22"/>
           <w:szCs w:val="22"/>
         </w:rPr>
-        <w:t>21/06/2025 20:25</w:t>
+        <w:t>18/12/2025 21:07</w:t>
       </w:r>
       <w:r>
         <w:rPr>
@@ -165,7 +152,7 @@
           <w:sz w:val="28"/>
           <w:szCs w:val="28"/>
         </w:rPr>
-        <w:t xml:space="preserve">01 </w:t>
+        <w:t>05 Janvier</w:t>
       </w:r>
       <w:r>
         <w:rPr>
@@ -175,7 +162,7 @@
           <w:sz w:val="28"/>
           <w:szCs w:val="28"/>
         </w:rPr>
-        <w:t>juillet</w:t>
+        <w:t xml:space="preserve"> 202</w:t>
       </w:r>
       <w:r>
         <w:rPr>
@@ -185,7 +172,7 @@
           <w:sz w:val="28"/>
           <w:szCs w:val="28"/>
         </w:rPr>
-        <w:t xml:space="preserve"> 2025</w:t>
+        <w:t>6</w:t>
       </w:r>
     </w:p>
     <w:p>
@@ -2001,23 +1988,11 @@
         </w:rPr>
         <w:t xml:space="preserve">Mise à jour des fenêtres de saisie </w:t>
       </w:r>
-    </w:p>
-    <w:p>
-      <w:pPr>
-        <w:pStyle w:val="Sansinterligne"/>
-        <w:numPr>
-          <w:ilvl w:val="1"/>
-          <w:numId w:val="4"/>
-        </w:numPr>
-        <w:rPr>
-          <w:rFonts w:ascii="Times New Roman" w:hAnsi="Times New Roman" w:cs="Times New Roman"/>
-        </w:rPr>
-      </w:pPr>
-      <w:r>
-        <w:rPr>
-          <w:rFonts w:ascii="Times New Roman" w:hAnsi="Times New Roman" w:cs="Times New Roman"/>
-        </w:rPr>
-        <w:t>Trémies et transfo : prise en charge améliorée (plus besoin que la section A x B soit la plus grande)</w:t>
+      <w:r>
+        <w:rPr>
+          <w:rFonts w:ascii="Times New Roman" w:hAnsi="Times New Roman" w:cs="Times New Roman"/>
+        </w:rPr>
+        <w:t>des trémies et transformations</w:t>
       </w:r>
     </w:p>
     <w:p>
@@ -2661,6 +2636,7 @@
         <w:ind w:left="2124"/>
         <w:rPr>
           <w:rFonts w:ascii="Times New Roman" w:hAnsi="Times New Roman" w:cs="Times New Roman"/>
+          <w:color w:val="EE0000"/>
         </w:rPr>
       </w:pPr>
       <w:r>
@@ -2668,6 +2644,7 @@
           <w:rFonts w:ascii="Times New Roman" w:hAnsi="Times New Roman" w:cs="Times New Roman"/>
           <w:b/>
           <w:bCs/>
+          <w:color w:val="EE0000"/>
         </w:rPr>
         <w:t>Attention : ce module est en test et sera susceptible d’évoluer.</w:t>
       </w:r>

</xml_diff>